<commit_message>
Update File Filtering Bar(Ver99-.docx
20210630 Update
</commit_message>
<xml_diff>
--- a/File Filtering Bar(Ver99-.docx
+++ b/File Filtering Bar(Ver99-.docx
@@ -127,121 +127,189 @@
         <w:adjustRightInd w:val="0"/>
         <w:jc w:val="left"/>
         <w:rPr>
-          <w:rFonts w:ascii="ＭＳ ゴシック" w:eastAsia="ＭＳ ゴシック" w:cs="ＭＳ ゴシック"/>
-          <w:kern w:val="0"/>
-          <w:sz w:val="22"/>
-        </w:rPr>
-      </w:pPr>
-    </w:p>
-    <w:p>
-      <w:pPr>
-        <w:autoSpaceDE w:val="0"/>
-        <w:autoSpaceDN w:val="0"/>
-        <w:adjustRightInd w:val="0"/>
-        <w:jc w:val="left"/>
-        <w:rPr>
-          <w:rFonts w:ascii="ＭＳ ゴシック" w:eastAsia="ＭＳ ゴシック" w:cs="ＭＳ ゴシック"/>
-          <w:kern w:val="0"/>
-          <w:sz w:val="22"/>
-        </w:rPr>
-      </w:pPr>
-      <w:r>
-        <w:rPr>
-          <w:rFonts w:ascii="ＭＳ ゴシック" w:eastAsia="ＭＳ ゴシック" w:cs="ＭＳ ゴシック"/>
-          <w:kern w:val="0"/>
-          <w:sz w:val="22"/>
-        </w:rPr>
-        <w:t xml:space="preserve">* Category Combobox includes only Video/Picture/VLNK,now(to be enabled to customize).  </w:t>
-      </w:r>
-    </w:p>
-    <w:p>
-      <w:pPr>
-        <w:autoSpaceDE w:val="0"/>
-        <w:autoSpaceDN w:val="0"/>
-        <w:adjustRightInd w:val="0"/>
-        <w:jc w:val="left"/>
-        <w:rPr>
-          <w:rFonts w:ascii="ＭＳ ゴシック" w:eastAsia="ＭＳ ゴシック" w:cs="ＭＳ ゴシック"/>
-          <w:kern w:val="0"/>
-          <w:sz w:val="22"/>
-        </w:rPr>
-      </w:pPr>
-      <w:r>
-        <w:rPr>
-          <w:rFonts w:ascii="ＭＳ ゴシック" w:eastAsia="ＭＳ ゴシック" w:cs="ＭＳ ゴシック"/>
-          <w:kern w:val="0"/>
-          <w:sz w:val="22"/>
-        </w:rPr>
-        <w:t>* Files directly under current folder filtered.</w:t>
-      </w:r>
-    </w:p>
-    <w:p>
-      <w:pPr>
-        <w:autoSpaceDE w:val="0"/>
-        <w:autoSpaceDN w:val="0"/>
-        <w:adjustRightInd w:val="0"/>
-        <w:jc w:val="left"/>
-        <w:rPr>
-          <w:rFonts w:ascii="ＭＳ ゴシック" w:eastAsia="ＭＳ ゴシック" w:cs="ＭＳ ゴシック"/>
-          <w:kern w:val="0"/>
-          <w:sz w:val="22"/>
-        </w:rPr>
-      </w:pPr>
-      <w:r>
-        <w:rPr>
-          <w:rFonts w:ascii="ＭＳ ゴシック" w:eastAsia="ＭＳ ゴシック" w:cs="ＭＳ ゴシック"/>
-          <w:kern w:val="0"/>
-          <w:sz w:val="22"/>
-        </w:rPr>
-        <w:t xml:space="preserve">* Wild card '*' cannot used. </w:t>
-      </w:r>
-    </w:p>
-    <w:p>
-      <w:pPr>
-        <w:autoSpaceDE w:val="0"/>
-        <w:autoSpaceDN w:val="0"/>
-        <w:adjustRightInd w:val="0"/>
-        <w:jc w:val="left"/>
-        <w:rPr>
-          <w:rFonts w:ascii="ＭＳ ゴシック" w:eastAsia="ＭＳ ゴシック" w:cs="ＭＳ ゴシック"/>
-          <w:kern w:val="0"/>
-          <w:sz w:val="22"/>
-        </w:rPr>
-      </w:pPr>
-      <w:r>
-        <w:rPr>
-          <w:rFonts w:ascii="ＭＳ ゴシック" w:eastAsia="ＭＳ ゴシック" w:cs="ＭＳ ゴシック"/>
-          <w:kern w:val="0"/>
-          <w:sz w:val="22"/>
-        </w:rPr>
-        <w:t>* Not affect on Video or Music Player playlist. So when filteing, current playback file may not be shown in file list.</w:t>
-      </w:r>
-    </w:p>
-    <w:p>
-      <w:pPr>
-        <w:autoSpaceDE w:val="0"/>
-        <w:autoSpaceDN w:val="0"/>
-        <w:adjustRightInd w:val="0"/>
-        <w:jc w:val="left"/>
-        <w:rPr>
-          <w:rFonts w:ascii="ＭＳ ゴシック" w:eastAsia="ＭＳ ゴシック" w:cs="ＭＳ ゴシック"/>
-          <w:kern w:val="0"/>
-          <w:sz w:val="22"/>
-        </w:rPr>
-      </w:pPr>
-      <w:r>
-        <w:rPr>
-          <w:rFonts w:ascii="ＭＳ ゴシック" w:eastAsia="ＭＳ ゴシック" w:cs="ＭＳ ゴシック"/>
-          <w:kern w:val="0"/>
-          <w:sz w:val="22"/>
-        </w:rPr>
-        <w:t>* When move to other folder, filering is reset and filter-bar disappered.</w:t>
-      </w:r>
-    </w:p>
-    <w:p>
+          <w:rFonts w:ascii="ＭＳ ゴシック" w:eastAsia="ＭＳ ゴシック" w:cs="ＭＳ ゴシック" w:hint="eastAsia"/>
+          <w:kern w:val="0"/>
+          <w:sz w:val="22"/>
+        </w:rPr>
+      </w:pPr>
+      <w:r>
+        <w:rPr>
+          <w:rFonts w:ascii="ＭＳ ゴシック" w:eastAsia="ＭＳ ゴシック" w:cs="ＭＳ ゴシック"/>
+          <w:kern w:val="0"/>
+          <w:sz w:val="22"/>
+        </w:rPr>
+        <w:t xml:space="preserve">To clear Category, </w:t>
+      </w:r>
+      <w:r>
+        <w:rPr>
+          <w:rFonts w:ascii="ＭＳ ゴシック" w:eastAsia="ＭＳ ゴシック" w:cs="ＭＳ ゴシック"/>
+          <w:kern w:val="0"/>
+          <w:sz w:val="22"/>
+        </w:rPr>
+        <w:t>Long-Click</w:t>
+      </w:r>
+      <w:r>
+        <w:rPr>
+          <w:rFonts w:ascii="ＭＳ ゴシック" w:eastAsia="ＭＳ ゴシック" w:cs="ＭＳ ゴシック"/>
+          <w:kern w:val="0"/>
+          <w:sz w:val="22"/>
+        </w:rPr>
+        <w:t xml:space="preserve"> Type(Category) ComboBox</w:t>
+      </w:r>
+      <w:r>
+        <w:rPr>
+          <w:rFonts w:ascii="ＭＳ ゴシック" w:eastAsia="ＭＳ ゴシック" w:cs="ＭＳ ゴシック"/>
+          <w:kern w:val="0"/>
+          <w:sz w:val="22"/>
+        </w:rPr>
+        <w:t>.</w:t>
+      </w:r>
       <w:bookmarkStart w:id="0" w:name="_GoBack"/>
       <w:bookmarkEnd w:id="0"/>
     </w:p>
+    <w:p>
+      <w:pPr>
+        <w:autoSpaceDE w:val="0"/>
+        <w:autoSpaceDN w:val="0"/>
+        <w:adjustRightInd w:val="0"/>
+        <w:jc w:val="left"/>
+        <w:rPr>
+          <w:rFonts w:ascii="ＭＳ ゴシック" w:eastAsia="ＭＳ ゴシック" w:cs="ＭＳ ゴシック" w:hint="eastAsia"/>
+          <w:kern w:val="0"/>
+          <w:sz w:val="22"/>
+        </w:rPr>
+      </w:pPr>
+    </w:p>
+    <w:p>
+      <w:pPr>
+        <w:autoSpaceDE w:val="0"/>
+        <w:autoSpaceDN w:val="0"/>
+        <w:adjustRightInd w:val="0"/>
+        <w:jc w:val="left"/>
+        <w:rPr>
+          <w:rFonts w:ascii="ＭＳ ゴシック" w:eastAsia="ＭＳ ゴシック" w:cs="ＭＳ ゴシック"/>
+          <w:kern w:val="0"/>
+          <w:sz w:val="22"/>
+        </w:rPr>
+      </w:pPr>
+      <w:r>
+        <w:rPr>
+          <w:rFonts w:ascii="ＭＳ ゴシック" w:eastAsia="ＭＳ ゴシック" w:cs="ＭＳ ゴシック"/>
+          <w:kern w:val="0"/>
+          <w:sz w:val="22"/>
+        </w:rPr>
+        <w:t xml:space="preserve">* Category Combobox includes only Video/Picture/VLNK,now(to be enabled to customize).  </w:t>
+      </w:r>
+    </w:p>
+    <w:p>
+      <w:pPr>
+        <w:autoSpaceDE w:val="0"/>
+        <w:autoSpaceDN w:val="0"/>
+        <w:adjustRightInd w:val="0"/>
+        <w:jc w:val="left"/>
+        <w:rPr>
+          <w:rFonts w:ascii="ＭＳ ゴシック" w:eastAsia="ＭＳ ゴシック" w:cs="ＭＳ ゴシック"/>
+          <w:kern w:val="0"/>
+          <w:sz w:val="22"/>
+        </w:rPr>
+      </w:pPr>
+      <w:r>
+        <w:rPr>
+          <w:rFonts w:ascii="ＭＳ ゴシック" w:eastAsia="ＭＳ ゴシック" w:cs="ＭＳ ゴシック"/>
+          <w:kern w:val="0"/>
+          <w:sz w:val="22"/>
+        </w:rPr>
+        <w:t>* Files directly under current folder filtered.</w:t>
+      </w:r>
+    </w:p>
+    <w:p>
+      <w:pPr>
+        <w:autoSpaceDE w:val="0"/>
+        <w:autoSpaceDN w:val="0"/>
+        <w:adjustRightInd w:val="0"/>
+        <w:jc w:val="left"/>
+        <w:rPr>
+          <w:rFonts w:ascii="ＭＳ ゴシック" w:eastAsia="ＭＳ ゴシック" w:cs="ＭＳ ゴシック"/>
+          <w:kern w:val="0"/>
+          <w:sz w:val="22"/>
+        </w:rPr>
+      </w:pPr>
+      <w:r>
+        <w:rPr>
+          <w:rFonts w:ascii="ＭＳ ゴシック" w:eastAsia="ＭＳ ゴシック" w:cs="ＭＳ ゴシック"/>
+          <w:kern w:val="0"/>
+          <w:sz w:val="22"/>
+        </w:rPr>
+        <w:t xml:space="preserve">* Wild card '*' cannot used. </w:t>
+      </w:r>
+    </w:p>
+    <w:p>
+      <w:pPr>
+        <w:autoSpaceDE w:val="0"/>
+        <w:autoSpaceDN w:val="0"/>
+        <w:adjustRightInd w:val="0"/>
+        <w:jc w:val="left"/>
+        <w:rPr>
+          <w:rFonts w:ascii="ＭＳ ゴシック" w:eastAsia="ＭＳ ゴシック" w:cs="ＭＳ ゴシック"/>
+          <w:kern w:val="0"/>
+          <w:sz w:val="22"/>
+        </w:rPr>
+      </w:pPr>
+      <w:r>
+        <w:rPr>
+          <w:rFonts w:ascii="ＭＳ ゴシック" w:eastAsia="ＭＳ ゴシック" w:cs="ＭＳ ゴシック"/>
+          <w:kern w:val="0"/>
+          <w:sz w:val="22"/>
+        </w:rPr>
+        <w:t>* Not affect on Video or Music Player playlist. So when filteing, current playback file may not be shown in file list.</w:t>
+      </w:r>
+    </w:p>
+    <w:p>
+      <w:pPr>
+        <w:autoSpaceDE w:val="0"/>
+        <w:autoSpaceDN w:val="0"/>
+        <w:adjustRightInd w:val="0"/>
+        <w:jc w:val="left"/>
+        <w:rPr>
+          <w:rFonts w:ascii="ＭＳ ゴシック" w:eastAsia="ＭＳ ゴシック" w:cs="ＭＳ ゴシック"/>
+          <w:kern w:val="0"/>
+          <w:sz w:val="22"/>
+        </w:rPr>
+      </w:pPr>
+      <w:r>
+        <w:rPr>
+          <w:rFonts w:ascii="ＭＳ ゴシック" w:eastAsia="ＭＳ ゴシック" w:cs="ＭＳ ゴシック"/>
+          <w:kern w:val="0"/>
+          <w:sz w:val="22"/>
+        </w:rPr>
+        <w:t>* When move to other folder, filering is</w:t>
+      </w:r>
+      <w:r>
+        <w:rPr>
+          <w:rFonts w:ascii="ＭＳ ゴシック" w:eastAsia="ＭＳ ゴシック" w:cs="ＭＳ ゴシック"/>
+          <w:kern w:val="0"/>
+          <w:sz w:val="22"/>
+        </w:rPr>
+        <w:t xml:space="preserve"> reset and filter-bar disapper</w:t>
+      </w:r>
+      <w:r>
+        <w:rPr>
+          <w:rFonts w:ascii="ＭＳ ゴシック" w:eastAsia="ＭＳ ゴシック" w:cs="ＭＳ ゴシック" w:hint="eastAsia"/>
+          <w:kern w:val="0"/>
+          <w:sz w:val="22"/>
+        </w:rPr>
+        <w:t>s</w:t>
+      </w:r>
+      <w:r>
+        <w:rPr>
+          <w:rFonts w:ascii="ＭＳ ゴシック" w:eastAsia="ＭＳ ゴシック" w:cs="ＭＳ ゴシック"/>
+          <w:kern w:val="0"/>
+          <w:sz w:val="22"/>
+        </w:rPr>
+        <w:t>.</w:t>
+      </w:r>
+    </w:p>
+    <w:p/>
     <w:sectPr>
       <w:pgSz w:w="12240" w:h="15840"/>
       <w:pgMar w:top="1985" w:right="1701" w:bottom="1701" w:left="1701" w:header="720" w:footer="720" w:gutter="0"/>

</xml_diff>